<commit_message>
update Use case Description add log change
</commit_message>
<xml_diff>
--- a/Design/Usecase Diagram/Use case specification/AnhDTH/UsecaseDescription.docx
+++ b/Design/Usecase Diagram/Use case specification/AnhDTH/UsecaseDescription.docx
@@ -20864,8 +20864,6 @@
       <w:pPr>
         <w:pStyle w:val="Heading3"/>
       </w:pPr>
-      <w:bookmarkStart w:id="5" w:name="_GoBack"/>
-      <w:bookmarkEnd w:id="5"/>
       <w:r>
         <w:t>&lt;HS&gt; Update hospital user’s account</w:t>
       </w:r>
@@ -25921,8 +25919,8 @@
       <w:pPr>
         <w:pStyle w:val="Heading3"/>
       </w:pPr>
-      <w:bookmarkStart w:id="6" w:name="_&lt;US&gt;_Search_hospital/clinic"/>
-      <w:bookmarkEnd w:id="6"/>
+      <w:bookmarkStart w:id="5" w:name="_&lt;US&gt;_Search_hospital/clinic"/>
+      <w:bookmarkEnd w:id="5"/>
       <w:r>
         <w:t>&lt;US&gt; Search hospital/clinic</w:t>
       </w:r>
@@ -26127,8 +26125,8 @@
       <w:pPr>
         <w:pStyle w:val="Heading3"/>
       </w:pPr>
-      <w:bookmarkStart w:id="7" w:name="_&lt;US&gt;_Search_"/>
-      <w:bookmarkEnd w:id="7"/>
+      <w:bookmarkStart w:id="6" w:name="_&lt;US&gt;_Search_"/>
+      <w:bookmarkEnd w:id="6"/>
       <w:r>
         <w:t>&lt;</w:t>
       </w:r>
@@ -26141,14 +26139,12 @@
       <w:r>
         <w:t xml:space="preserve"> </w:t>
       </w:r>
-      <w:proofErr w:type="gramStart"/>
       <w:r>
         <w:t xml:space="preserve">Search </w:t>
       </w:r>
       <w:r>
-        <w:t xml:space="preserve"> doctor</w:t>
+        <w:t>doctor</w:t>
       </w:r>
-      <w:proofErr w:type="gramEnd"/>
     </w:p>
     <w:p>
       <w:pPr>
@@ -28552,10 +28548,7 @@
         <w:fldChar w:fldCharType="begin"/>
       </w:r>
       <w:r>
-        <w:instrText xml:space="preserve"> HYPERLINK \l "_&lt;US&gt;_Search_hospital/c</w:instrText>
-      </w:r>
-      <w:r>
-        <w:instrText xml:space="preserve">linic" </w:instrText>
+        <w:instrText xml:space="preserve"> HYPERLINK \l "_&lt;US&gt;_Search_hospital/clinic" </w:instrText>
       </w:r>
       <w:r>
         <w:fldChar w:fldCharType="separate"/>
@@ -32487,6 +32480,8 @@
           <w:lang w:val="en-GB" w:eastAsia="ja-JP"/>
         </w:rPr>
       </w:pPr>
+      <w:bookmarkStart w:id="7" w:name="_GoBack"/>
+      <w:bookmarkEnd w:id="7"/>
       <w:r>
         <w:rPr>
           <w:b/>
@@ -39195,7 +39190,7 @@
 </file>
 
 <file path=customXml/itemProps1.xml><?xml version="1.0" encoding="utf-8"?>
-<ds:datastoreItem xmlns:ds="http://schemas.openxmlformats.org/officeDocument/2006/customXml" ds:itemID="{6177AA63-B332-4EB5-9459-F316A8745861}">
+<ds:datastoreItem xmlns:ds="http://schemas.openxmlformats.org/officeDocument/2006/customXml" ds:itemID="{F30B9AA9-BF25-4992-BB3A-72FE15EE530E}">
   <ds:schemaRefs>
     <ds:schemaRef ds:uri="http://schemas.openxmlformats.org/officeDocument/2006/bibliography"/>
   </ds:schemaRefs>

</xml_diff>